<commit_message>
Documenten geupdate en structureert.
</commit_message>
<xml_diff>
--- a/Documentatie/Kerntaak-1/2017-02-15_plan van aanpak_V0.3.docx
+++ b/Documentatie/Kerntaak-1/2017-02-15_plan van aanpak_V0.3.docx
@@ -1,6 +1,6 @@
 
 <file path=word/document.xml><?xml version="1.0" encoding="utf-8"?>
-<w:document xmlns:wpc="http://schemas.microsoft.com/office/word/2010/wordprocessingCanvas" xmlns:mc="http://schemas.openxmlformats.org/markup-compatibility/2006" xmlns:o="urn:schemas-microsoft-com:office:office" xmlns:r="http://schemas.openxmlformats.org/officeDocument/2006/relationships" xmlns:m="http://schemas.openxmlformats.org/officeDocument/2006/math" xmlns:v="urn:schemas-microsoft-com:vml" xmlns:wp14="http://schemas.microsoft.com/office/word/2010/wordprocessingDrawing" xmlns:wp="http://schemas.openxmlformats.org/drawingml/2006/wordprocessingDrawing" xmlns:w10="urn:schemas-microsoft-com:office:word" xmlns:w="http://schemas.openxmlformats.org/wordprocessingml/2006/main" xmlns:w14="http://schemas.microsoft.com/office/word/2010/wordml" xmlns:w15="http://schemas.microsoft.com/office/word/2012/wordml" xmlns:wpg="http://schemas.microsoft.com/office/word/2010/wordprocessingGroup" xmlns:wpi="http://schemas.microsoft.com/office/word/2010/wordprocessingInk" xmlns:wne="http://schemas.microsoft.com/office/word/2006/wordml" xmlns:wps="http://schemas.microsoft.com/office/word/2010/wordprocessingShape" mc:Ignorable="w14 w15 wp14">
+<w:document xmlns:wpc="http://schemas.microsoft.com/office/word/2010/wordprocessingCanvas" xmlns:cx="http://schemas.microsoft.com/office/drawing/2014/chartex" xmlns:cx1="http://schemas.microsoft.com/office/drawing/2015/9/8/chartex" xmlns:cx2="http://schemas.microsoft.com/office/drawing/2015/10/21/chartex" xmlns:mc="http://schemas.openxmlformats.org/markup-compatibility/2006" xmlns:o="urn:schemas-microsoft-com:office:office" xmlns:r="http://schemas.openxmlformats.org/officeDocument/2006/relationships" xmlns:m="http://schemas.openxmlformats.org/officeDocument/2006/math" xmlns:v="urn:schemas-microsoft-com:vml" xmlns:wp14="http://schemas.microsoft.com/office/word/2010/wordprocessingDrawing" xmlns:wp="http://schemas.openxmlformats.org/drawingml/2006/wordprocessingDrawing" xmlns:w10="urn:schemas-microsoft-com:office:word" xmlns:w="http://schemas.openxmlformats.org/wordprocessingml/2006/main" xmlns:w14="http://schemas.microsoft.com/office/word/2010/wordml" xmlns:w15="http://schemas.microsoft.com/office/word/2012/wordml" xmlns:w16se="http://schemas.microsoft.com/office/word/2015/wordml/symex" xmlns:wpg="http://schemas.microsoft.com/office/word/2010/wordprocessingGroup" xmlns:wpi="http://schemas.microsoft.com/office/word/2010/wordprocessingInk" xmlns:wne="http://schemas.microsoft.com/office/word/2006/wordml" xmlns:wps="http://schemas.microsoft.com/office/word/2010/wordprocessingShape" mc:Ignorable="w14 w15 w16se wp14">
   <w:body>
     <w:sdt>
       <w:sdtPr>
@@ -276,7 +276,7 @@
                             <w:txbxContent>
                               <w:p>
                                 <w:pPr>
-                                  <w:pStyle w:val="NoSpacing"/>
+                                  <w:pStyle w:val="Geenafstand"/>
                                   <w:spacing w:before="40" w:after="560" w:line="216" w:lineRule="auto"/>
                                   <w:rPr>
                                     <w:color w:val="5B9BD5" w:themeColor="accent1"/>
@@ -341,7 +341,7 @@
                                 <w:sdtContent>
                                   <w:p>
                                     <w:pPr>
-                                      <w:pStyle w:val="NoSpacing"/>
+                                      <w:pStyle w:val="Geenafstand"/>
                                       <w:spacing w:before="40" w:after="40"/>
                                       <w:rPr>
                                         <w:caps/>
@@ -381,7 +381,7 @@
                                 <w:sdtContent>
                                   <w:p>
                                     <w:pPr>
-                                      <w:pStyle w:val="NoSpacing"/>
+                                      <w:pStyle w:val="Geenafstand"/>
                                       <w:spacing w:before="80" w:after="40"/>
                                       <w:rPr>
                                         <w:caps/>
@@ -652,7 +652,7 @@
                                 <w:sdtContent>
                                   <w:p>
                                     <w:pPr>
-                                      <w:pStyle w:val="NoSpacing"/>
+                                      <w:pStyle w:val="Geenafstand"/>
                                       <w:jc w:val="right"/>
                                       <w:rPr>
                                         <w:color w:val="FFFFFF" w:themeColor="background1"/>
@@ -774,7 +774,7 @@
       <w:sdtContent>
         <w:p>
           <w:pPr>
-            <w:pStyle w:val="TOCHeading"/>
+            <w:pStyle w:val="Kopvaninhoudsopgave"/>
           </w:pPr>
           <w:r>
             <w:rPr>
@@ -785,7 +785,7 @@
         </w:p>
         <w:p>
           <w:pPr>
-            <w:pStyle w:val="TOC1"/>
+            <w:pStyle w:val="Inhopg1"/>
             <w:tabs>
               <w:tab w:val="right" w:leader="dot" w:pos="9062"/>
             </w:tabs>
@@ -864,7 +864,7 @@
         </w:p>
         <w:p>
           <w:pPr>
-            <w:pStyle w:val="TOC1"/>
+            <w:pStyle w:val="Inhopg1"/>
             <w:tabs>
               <w:tab w:val="right" w:leader="dot" w:pos="9062"/>
             </w:tabs>
@@ -934,7 +934,7 @@
         </w:p>
         <w:p>
           <w:pPr>
-            <w:pStyle w:val="TOC1"/>
+            <w:pStyle w:val="Inhopg1"/>
             <w:tabs>
               <w:tab w:val="right" w:leader="dot" w:pos="9062"/>
             </w:tabs>
@@ -1004,7 +1004,7 @@
         </w:p>
         <w:p>
           <w:pPr>
-            <w:pStyle w:val="TOC1"/>
+            <w:pStyle w:val="Inhopg1"/>
             <w:tabs>
               <w:tab w:val="right" w:leader="dot" w:pos="9062"/>
             </w:tabs>
@@ -1074,7 +1074,7 @@
         </w:p>
         <w:p>
           <w:pPr>
-            <w:pStyle w:val="TOC1"/>
+            <w:pStyle w:val="Inhopg1"/>
             <w:tabs>
               <w:tab w:val="right" w:leader="dot" w:pos="9062"/>
             </w:tabs>
@@ -1144,7 +1144,7 @@
         </w:p>
         <w:p>
           <w:pPr>
-            <w:pStyle w:val="TOC2"/>
+            <w:pStyle w:val="Inhopg2"/>
             <w:tabs>
               <w:tab w:val="right" w:leader="dot" w:pos="9062"/>
             </w:tabs>
@@ -1214,7 +1214,7 @@
         </w:p>
         <w:p>
           <w:pPr>
-            <w:pStyle w:val="TOC2"/>
+            <w:pStyle w:val="Inhopg2"/>
             <w:tabs>
               <w:tab w:val="right" w:leader="dot" w:pos="9062"/>
             </w:tabs>
@@ -1284,7 +1284,7 @@
         </w:p>
         <w:p>
           <w:pPr>
-            <w:pStyle w:val="TOC1"/>
+            <w:pStyle w:val="Inhopg1"/>
             <w:tabs>
               <w:tab w:val="right" w:leader="dot" w:pos="9062"/>
             </w:tabs>
@@ -1354,7 +1354,7 @@
         </w:p>
         <w:p>
           <w:pPr>
-            <w:pStyle w:val="TOC3"/>
+            <w:pStyle w:val="Inhopg3"/>
             <w:tabs>
               <w:tab w:val="right" w:leader="dot" w:pos="9062"/>
             </w:tabs>
@@ -1424,7 +1424,7 @@
         </w:p>
         <w:p>
           <w:pPr>
-            <w:pStyle w:val="TOC3"/>
+            <w:pStyle w:val="Inhopg3"/>
             <w:tabs>
               <w:tab w:val="right" w:leader="dot" w:pos="9062"/>
             </w:tabs>
@@ -1494,7 +1494,7 @@
         </w:p>
         <w:p>
           <w:pPr>
-            <w:pStyle w:val="TOC2"/>
+            <w:pStyle w:val="Inhopg2"/>
             <w:tabs>
               <w:tab w:val="right" w:leader="dot" w:pos="9062"/>
             </w:tabs>
@@ -1564,7 +1564,7 @@
         </w:p>
         <w:p>
           <w:pPr>
-            <w:pStyle w:val="TOC2"/>
+            <w:pStyle w:val="Inhopg2"/>
             <w:tabs>
               <w:tab w:val="right" w:leader="dot" w:pos="9062"/>
             </w:tabs>
@@ -1634,7 +1634,7 @@
         </w:p>
         <w:p>
           <w:pPr>
-            <w:pStyle w:val="TOC1"/>
+            <w:pStyle w:val="Inhopg1"/>
             <w:tabs>
               <w:tab w:val="right" w:leader="dot" w:pos="9062"/>
             </w:tabs>
@@ -1704,7 +1704,7 @@
         </w:p>
         <w:p>
           <w:pPr>
-            <w:pStyle w:val="TOC1"/>
+            <w:pStyle w:val="Inhopg1"/>
             <w:tabs>
               <w:tab w:val="right" w:leader="dot" w:pos="9062"/>
             </w:tabs>
@@ -1774,7 +1774,7 @@
         </w:p>
         <w:p>
           <w:pPr>
-            <w:pStyle w:val="TOC1"/>
+            <w:pStyle w:val="Inhopg1"/>
             <w:tabs>
               <w:tab w:val="right" w:leader="dot" w:pos="9062"/>
             </w:tabs>
@@ -1844,7 +1844,7 @@
         </w:p>
         <w:p>
           <w:pPr>
-            <w:pStyle w:val="TOC1"/>
+            <w:pStyle w:val="Inhopg1"/>
             <w:tabs>
               <w:tab w:val="right" w:leader="dot" w:pos="9062"/>
             </w:tabs>
@@ -1914,7 +1914,7 @@
         </w:p>
         <w:p>
           <w:pPr>
-            <w:pStyle w:val="TOC1"/>
+            <w:pStyle w:val="Inhopg1"/>
             <w:tabs>
               <w:tab w:val="right" w:leader="dot" w:pos="9062"/>
             </w:tabs>
@@ -1984,7 +1984,7 @@
         </w:p>
         <w:p>
           <w:pPr>
-            <w:pStyle w:val="TOC1"/>
+            <w:pStyle w:val="Inhopg1"/>
             <w:tabs>
               <w:tab w:val="right" w:leader="dot" w:pos="9062"/>
             </w:tabs>
@@ -2071,7 +2071,7 @@
     </w:p>
     <w:p>
       <w:pPr>
-        <w:pStyle w:val="Heading1"/>
+        <w:pStyle w:val="Kop1"/>
       </w:pPr>
       <w:bookmarkStart w:id="0" w:name="_Toc475008456"/>
       <w:r>
@@ -2097,331 +2097,23 @@
         <w:t>weten we hierdoor wat we moeten maken en waar wij op moeten letten.</w:t>
       </w:r>
       <w:r>
-        <w:br w:type="page"/>
-      </w:r>
-    </w:p>
-    <w:p>
-      <w:pPr>
-        <w:pStyle w:val="Heading1"/>
-      </w:pPr>
-      <w:bookmarkStart w:id="1" w:name="_Toc475008457"/>
-      <w:r>
-        <w:lastRenderedPageBreak/>
-        <w:t>Revisie</w:t>
-      </w:r>
-      <w:bookmarkEnd w:id="1"/>
-    </w:p>
-    <w:tbl>
-      <w:tblPr>
-        <w:tblStyle w:val="MediumShading2-Accent5"/>
-        <w:tblW w:w="5000" w:type="pct"/>
-        <w:tblLook w:val="0660" w:firstRow="1" w:lastRow="1" w:firstColumn="0" w:lastColumn="0" w:noHBand="1" w:noVBand="1"/>
-      </w:tblPr>
-      <w:tblGrid>
-        <w:gridCol w:w="2751"/>
-        <w:gridCol w:w="2107"/>
-        <w:gridCol w:w="2107"/>
-        <w:gridCol w:w="2107"/>
-      </w:tblGrid>
-      <w:tr>
-        <w:trPr>
-          <w:cnfStyle w:val="100000000000" w:firstRow="1" w:lastRow="0" w:firstColumn="0" w:lastColumn="0" w:oddVBand="0" w:evenVBand="0" w:oddHBand="0" w:evenHBand="0" w:firstRowFirstColumn="0" w:firstRowLastColumn="0" w:lastRowFirstColumn="0" w:lastRowLastColumn="0"/>
-        </w:trPr>
-        <w:tc>
-          <w:tcPr>
-            <w:tcW w:w="1516" w:type="pct"/>
-            <w:noWrap/>
-          </w:tcPr>
-          <w:p>
-            <w:r>
-              <w:t>Datum</w:t>
-            </w:r>
-          </w:p>
-        </w:tc>
-        <w:tc>
-          <w:tcPr>
-            <w:tcW w:w="1161" w:type="pct"/>
-          </w:tcPr>
-          <w:p>
-            <w:r>
-              <w:t>Wat</w:t>
-            </w:r>
-            <w:bookmarkStart w:id="2" w:name="_GoBack"/>
-            <w:bookmarkEnd w:id="2"/>
-          </w:p>
-        </w:tc>
-        <w:tc>
-          <w:tcPr>
-            <w:tcW w:w="1161" w:type="pct"/>
-          </w:tcPr>
-          <w:p>
-            <w:r>
-              <w:t>Wie</w:t>
-            </w:r>
-          </w:p>
-        </w:tc>
-        <w:tc>
-          <w:tcPr>
-            <w:tcW w:w="1161" w:type="pct"/>
-          </w:tcPr>
-          <w:p>
-            <w:r>
-              <w:t>Versie</w:t>
-            </w:r>
-          </w:p>
-        </w:tc>
-      </w:tr>
-      <w:tr>
-        <w:tc>
-          <w:tcPr>
-            <w:tcW w:w="1516" w:type="pct"/>
-            <w:tcBorders>
-              <w:bottom w:val="double" w:sz="4" w:space="0" w:color="auto"/>
-            </w:tcBorders>
-            <w:noWrap/>
-          </w:tcPr>
-          <w:p>
-            <w:r>
-              <w:t>17-02-2017</w:t>
-            </w:r>
-          </w:p>
-        </w:tc>
-        <w:tc>
-          <w:tcPr>
-            <w:tcW w:w="1161" w:type="pct"/>
-            <w:tcBorders>
-              <w:bottom w:val="double" w:sz="4" w:space="0" w:color="auto"/>
-            </w:tcBorders>
-          </w:tcPr>
-          <w:p>
-            <w:r>
-              <w:t xml:space="preserve">Risicoanalyse analyse </w:t>
-            </w:r>
-            <w:r>
-              <w:t>gemaakt.</w:t>
-            </w:r>
-          </w:p>
-          <w:p>
-            <w:r>
-              <w:t>Kosten en baten toegevoegd.</w:t>
-            </w:r>
-          </w:p>
-        </w:tc>
-        <w:tc>
-          <w:tcPr>
-            <w:tcW w:w="1161" w:type="pct"/>
-            <w:tcBorders>
-              <w:bottom w:val="double" w:sz="4" w:space="0" w:color="auto"/>
-            </w:tcBorders>
-          </w:tcPr>
-          <w:p>
-            <w:r>
-              <w:t>Santino Bonora</w:t>
-            </w:r>
-          </w:p>
-        </w:tc>
-        <w:tc>
-          <w:tcPr>
-            <w:tcW w:w="1161" w:type="pct"/>
-            <w:tcBorders>
-              <w:bottom w:val="double" w:sz="4" w:space="0" w:color="auto"/>
-            </w:tcBorders>
-          </w:tcPr>
-          <w:p>
-            <w:r>
-              <w:t>V0.3</w:t>
-            </w:r>
-          </w:p>
-        </w:tc>
-      </w:tr>
-      <w:tr>
-        <w:tc>
-          <w:tcPr>
-            <w:tcW w:w="1516" w:type="pct"/>
-            <w:tcBorders>
-              <w:top w:val="double" w:sz="4" w:space="0" w:color="auto"/>
-              <w:bottom w:val="double" w:sz="4" w:space="0" w:color="auto"/>
-            </w:tcBorders>
-            <w:noWrap/>
-          </w:tcPr>
-          <w:p>
-            <w:r>
-              <w:t>13-02-2017</w:t>
-            </w:r>
-          </w:p>
-        </w:tc>
-        <w:tc>
-          <w:tcPr>
-            <w:tcW w:w="1161" w:type="pct"/>
-            <w:tcBorders>
-              <w:top w:val="double" w:sz="4" w:space="0" w:color="auto"/>
-              <w:bottom w:val="double" w:sz="4" w:space="0" w:color="auto"/>
-            </w:tcBorders>
-          </w:tcPr>
-          <w:p>
-            <w:r>
-              <w:t>Kopjes verbeterd meer content toegevoegd</w:t>
-            </w:r>
-          </w:p>
-        </w:tc>
-        <w:tc>
-          <w:tcPr>
-            <w:tcW w:w="1161" w:type="pct"/>
-            <w:tcBorders>
-              <w:top w:val="double" w:sz="4" w:space="0" w:color="auto"/>
-              <w:bottom w:val="double" w:sz="4" w:space="0" w:color="auto"/>
-            </w:tcBorders>
-          </w:tcPr>
-          <w:p>
-            <w:r>
-              <w:t>Santino Bonora</w:t>
-            </w:r>
-          </w:p>
-        </w:tc>
-        <w:tc>
-          <w:tcPr>
-            <w:tcW w:w="1161" w:type="pct"/>
-            <w:tcBorders>
-              <w:top w:val="double" w:sz="4" w:space="0" w:color="auto"/>
-              <w:bottom w:val="double" w:sz="4" w:space="0" w:color="auto"/>
-            </w:tcBorders>
-          </w:tcPr>
-          <w:p>
-            <w:r>
-              <w:t>V0.2</w:t>
-            </w:r>
-          </w:p>
-        </w:tc>
-      </w:tr>
-      <w:tr>
-        <w:tc>
-          <w:tcPr>
-            <w:tcW w:w="1516" w:type="pct"/>
-            <w:tcBorders>
-              <w:top w:val="double" w:sz="4" w:space="0" w:color="auto"/>
-            </w:tcBorders>
-            <w:noWrap/>
-          </w:tcPr>
-          <w:p>
-            <w:r>
-              <w:t>13-02-2017</w:t>
-            </w:r>
-          </w:p>
-        </w:tc>
-        <w:tc>
-          <w:tcPr>
-            <w:tcW w:w="1161" w:type="pct"/>
-            <w:tcBorders>
-              <w:top w:val="double" w:sz="4" w:space="0" w:color="auto"/>
-            </w:tcBorders>
-          </w:tcPr>
-          <w:p>
-            <w:r>
-              <w:t>Kopjes toegevoegd en content toe gevoegd</w:t>
-            </w:r>
-          </w:p>
-        </w:tc>
-        <w:tc>
-          <w:tcPr>
-            <w:tcW w:w="1161" w:type="pct"/>
-            <w:tcBorders>
-              <w:top w:val="double" w:sz="4" w:space="0" w:color="auto"/>
-            </w:tcBorders>
-          </w:tcPr>
-          <w:p>
-            <w:r>
-              <w:t>Santino Bonora</w:t>
-            </w:r>
-          </w:p>
-        </w:tc>
-        <w:tc>
-          <w:tcPr>
-            <w:tcW w:w="1161" w:type="pct"/>
-            <w:tcBorders>
-              <w:top w:val="double" w:sz="4" w:space="0" w:color="auto"/>
-            </w:tcBorders>
-          </w:tcPr>
-          <w:p>
-            <w:r>
-              <w:t>V0.1</w:t>
-            </w:r>
-          </w:p>
-        </w:tc>
-      </w:tr>
-      <w:tr>
-        <w:trPr>
-          <w:cnfStyle w:val="010000000000" w:firstRow="0" w:lastRow="1" w:firstColumn="0" w:lastColumn="0" w:oddVBand="0" w:evenVBand="0" w:oddHBand="0" w:evenHBand="0" w:firstRowFirstColumn="0" w:firstRowLastColumn="0" w:lastRowFirstColumn="0" w:lastRowLastColumn="0"/>
-        </w:trPr>
-        <w:tc>
-          <w:tcPr>
-            <w:tcW w:w="1516" w:type="pct"/>
-            <w:noWrap/>
-          </w:tcPr>
-          <w:p>
-            <w:r>
-              <w:t>13-02-2017</w:t>
-            </w:r>
-          </w:p>
-        </w:tc>
-        <w:tc>
-          <w:tcPr>
-            <w:tcW w:w="1161" w:type="pct"/>
-          </w:tcPr>
-          <w:p>
-            <w:r>
-              <w:t>Aangemaakt</w:t>
-            </w:r>
-          </w:p>
-        </w:tc>
-        <w:tc>
-          <w:tcPr>
-            <w:tcW w:w="1161" w:type="pct"/>
-          </w:tcPr>
-          <w:p>
-            <w:r>
-              <w:t>Santino Bonora</w:t>
-            </w:r>
-          </w:p>
-        </w:tc>
-        <w:tc>
-          <w:tcPr>
-            <w:tcW w:w="1161" w:type="pct"/>
-          </w:tcPr>
-          <w:p>
-            <w:r>
-              <w:t>V0.0</w:t>
-            </w:r>
-          </w:p>
-        </w:tc>
-      </w:tr>
-    </w:tbl>
-    <w:p>
-      <w:pPr>
+        <w:br w:type="column"/>
+      </w:r>
+      <w:bookmarkStart w:id="1" w:name="_Toc475008458"/>
+      <w:r>
         <w:rPr>
-          <w:b/>
-        </w:rPr>
-      </w:pPr>
-      <w:r>
-        <w:br/>
-      </w:r>
-      <w:r>
-        <w:br w:type="column"/>
-      </w:r>
-      <w:bookmarkStart w:id="3" w:name="_Toc475008458"/>
-      <w:r>
-        <w:rPr>
-          <w:rStyle w:val="Heading1Char"/>
+          <w:rStyle w:val="Kop1Char"/>
         </w:rPr>
         <w:lastRenderedPageBreak/>
         <w:t>Achtergronden</w:t>
       </w:r>
       <w:r>
         <w:rPr>
-          <w:rStyle w:val="Heading1Char"/>
+          <w:rStyle w:val="Kop1Char"/>
         </w:rPr>
         <w:t>:</w:t>
       </w:r>
-      <w:bookmarkEnd w:id="3"/>
+      <w:bookmarkEnd w:id="1"/>
     </w:p>
     <w:p>
       <w:r>
@@ -2497,13 +2189,13 @@
     <w:p/>
     <w:p>
       <w:pPr>
-        <w:pStyle w:val="Heading1"/>
-      </w:pPr>
-      <w:bookmarkStart w:id="4" w:name="_Toc475008459"/>
+        <w:pStyle w:val="Kop1"/>
+      </w:pPr>
+      <w:bookmarkStart w:id="2" w:name="_Toc475008459"/>
       <w:r>
         <w:t>Doelstellingen:</w:t>
       </w:r>
-      <w:bookmarkEnd w:id="4"/>
+      <w:bookmarkEnd w:id="2"/>
       <w:r>
         <w:t xml:space="preserve"> </w:t>
       </w:r>
@@ -2568,13 +2260,13 @@
     <w:p/>
     <w:p>
       <w:pPr>
-        <w:pStyle w:val="Heading1"/>
-      </w:pPr>
-      <w:bookmarkStart w:id="5" w:name="_Toc475008460"/>
+        <w:pStyle w:val="Kop1"/>
+      </w:pPr>
+      <w:bookmarkStart w:id="3" w:name="_Toc475008460"/>
       <w:r>
         <w:t>Projectopdrachten:</w:t>
       </w:r>
-      <w:bookmarkEnd w:id="5"/>
+      <w:bookmarkEnd w:id="3"/>
     </w:p>
     <w:p>
       <w:pPr>
@@ -2613,13 +2305,13 @@
     <w:p/>
     <w:p>
       <w:pPr>
-        <w:pStyle w:val="Heading2"/>
-      </w:pPr>
-      <w:bookmarkStart w:id="6" w:name="_Toc475008462"/>
+        <w:pStyle w:val="Kop2"/>
+      </w:pPr>
+      <w:bookmarkStart w:id="4" w:name="_Toc475008462"/>
       <w:r>
         <w:t>Projectactiviteiten:</w:t>
       </w:r>
-      <w:bookmarkEnd w:id="6"/>
+      <w:bookmarkEnd w:id="4"/>
     </w:p>
     <w:p>
       <w:pPr>
@@ -3049,13 +2741,13 @@
     </w:p>
     <w:p>
       <w:pPr>
-        <w:pStyle w:val="Heading1"/>
-      </w:pPr>
-      <w:bookmarkStart w:id="7" w:name="_Toc475008463"/>
+        <w:pStyle w:val="Kop1"/>
+      </w:pPr>
+      <w:bookmarkStart w:id="5" w:name="_Toc475008463"/>
       <w:r>
         <w:t>Projectgrenzen:</w:t>
       </w:r>
-      <w:bookmarkEnd w:id="7"/>
+      <w:bookmarkEnd w:id="5"/>
     </w:p>
     <w:p>
       <w:r>
@@ -3117,20 +2809,20 @@
     </w:p>
     <w:p/>
     <w:p>
-      <w:bookmarkStart w:id="8" w:name="_Toc475008464"/>
+      <w:bookmarkStart w:id="6" w:name="_Toc475008464"/>
       <w:r>
         <w:rPr>
-          <w:rStyle w:val="Heading3Char"/>
+          <w:rStyle w:val="Kop3Char"/>
         </w:rPr>
         <w:t>Begindatum</w:t>
       </w:r>
       <w:r>
         <w:rPr>
-          <w:rStyle w:val="Heading3Char"/>
+          <w:rStyle w:val="Kop3Char"/>
         </w:rPr>
         <w:t xml:space="preserve"> project</w:t>
       </w:r>
-      <w:bookmarkEnd w:id="8"/>
+      <w:bookmarkEnd w:id="6"/>
       <w:r>
         <w:t>:</w:t>
       </w:r>
@@ -3142,20 +2834,20 @@
       </w:r>
     </w:p>
     <w:p>
-      <w:bookmarkStart w:id="9" w:name="_Toc475008465"/>
+      <w:bookmarkStart w:id="7" w:name="_Toc475008465"/>
       <w:r>
         <w:rPr>
-          <w:rStyle w:val="Heading3Char"/>
+          <w:rStyle w:val="Kop3Char"/>
         </w:rPr>
         <w:t>Einddatum</w:t>
       </w:r>
       <w:r>
         <w:rPr>
-          <w:rStyle w:val="Heading3Char"/>
+          <w:rStyle w:val="Kop3Char"/>
         </w:rPr>
         <w:t xml:space="preserve"> project</w:t>
       </w:r>
-      <w:bookmarkEnd w:id="9"/>
+      <w:bookmarkEnd w:id="7"/>
       <w:r>
         <w:t>:</w:t>
       </w:r>
@@ -3172,7 +2864,7 @@
     <w:p/>
     <w:p>
       <w:pPr>
-        <w:pStyle w:val="Heading1"/>
+        <w:pStyle w:val="Kop1"/>
       </w:pPr>
       <w:r>
         <w:t>Producten:</w:t>
@@ -3512,17 +3204,20 @@
     <w:p/>
     <w:p>
       <w:pPr>
-        <w:pStyle w:val="Heading2"/>
-      </w:pPr>
-      <w:bookmarkStart w:id="10" w:name="_Toc475008466"/>
+        <w:pStyle w:val="Kop2"/>
+      </w:pPr>
+      <w:bookmarkStart w:id="8" w:name="_Toc475008466"/>
       <w:r>
         <w:t>Gevolgen:</w:t>
       </w:r>
-      <w:bookmarkEnd w:id="10"/>
-    </w:p>
-    <w:p>
-      <w:r>
-        <w:t xml:space="preserve">als we het te laat inleveren </w:t>
+      <w:bookmarkEnd w:id="8"/>
+    </w:p>
+    <w:p>
+      <w:r>
+        <w:t>Als</w:t>
+      </w:r>
+      <w:r>
+        <w:t xml:space="preserve"> we het te laat inleveren </w:t>
       </w:r>
       <w:r>
         <w:sym w:font="Wingdings" w:char="F0E0"/>
@@ -3541,103 +3236,106 @@
     </w:p>
     <w:p>
       <w:pPr>
-        <w:pStyle w:val="Heading1"/>
+        <w:pStyle w:val="Kop1"/>
       </w:pPr>
       <w:r>
         <w:br w:type="column"/>
       </w:r>
-      <w:bookmarkStart w:id="11" w:name="_Toc475008467"/>
+      <w:bookmarkStart w:id="9" w:name="_Toc475008467"/>
       <w:r>
         <w:lastRenderedPageBreak/>
         <w:t>Randvoorwaarden:</w:t>
       </w:r>
+      <w:bookmarkEnd w:id="9"/>
+    </w:p>
+    <w:p>
+      <w:r>
+        <w:t>Contact via email. (info@edivision.nl)</w:t>
+      </w:r>
+    </w:p>
+    <w:p>
+      <w:r>
+        <w:t>Groepsapp alleen gebruiken om te laten weten als er een email naar E-division verstuurd is.</w:t>
+      </w:r>
+    </w:p>
+    <w:p>
+      <w:pPr>
+        <w:pStyle w:val="Kop1"/>
+      </w:pPr>
+      <w:bookmarkStart w:id="10" w:name="_Toc475008469"/>
+      <w:r>
+        <w:t>Kwaliteit:</w:t>
+      </w:r>
+      <w:bookmarkEnd w:id="10"/>
+    </w:p>
+    <w:p>
+      <w:r>
+        <w:t>(</w:t>
+      </w:r>
+      <w:r>
+        <w:t>kwaliteit</w:t>
+      </w:r>
+      <w:r>
+        <w:t>)</w:t>
+      </w:r>
+      <w:r>
+        <w:t xml:space="preserve"> </w:t>
+      </w:r>
+      <w:r>
+        <w:t>Controles:</w:t>
+      </w:r>
+    </w:p>
+    <w:p>
+      <w:r>
+        <w:t>Acceptatietest</w:t>
+      </w:r>
+    </w:p>
+    <w:p>
+      <w:r>
+        <w:t>Wekelijkse terugkoppeling naar de opdrachtgever</w:t>
+      </w:r>
+    </w:p>
+    <w:p>
+      <w:r>
+        <w:t>G</w:t>
+      </w:r>
+      <w:r>
+        <w:t>edocumenteerde planning</w:t>
+      </w:r>
+    </w:p>
+    <w:p>
+      <w:r>
+        <w:t>Externe controles</w:t>
+      </w:r>
+    </w:p>
+    <w:p/>
+    <w:p>
+      <w:pPr>
+        <w:pStyle w:val="Kop1"/>
+      </w:pPr>
+      <w:bookmarkStart w:id="11" w:name="_Toc475008470"/>
+      <w:r>
+        <w:t>Projectorganisatie:</w:t>
+      </w:r>
       <w:bookmarkEnd w:id="11"/>
     </w:p>
     <w:p>
       <w:r>
-        <w:t>Contact via email. (info@edivision.nl)</w:t>
-      </w:r>
-    </w:p>
-    <w:p>
-      <w:r>
-        <w:t>Groepsapp alleen gebruiken om te laten weten als er een email naar E-division verstuurd is.</w:t>
-      </w:r>
-    </w:p>
-    <w:p>
-      <w:pPr>
-        <w:pStyle w:val="Heading1"/>
-      </w:pPr>
-      <w:bookmarkStart w:id="12" w:name="_Toc475008469"/>
-      <w:r>
-        <w:t>Kwaliteit:</w:t>
-      </w:r>
-      <w:bookmarkEnd w:id="12"/>
-    </w:p>
-    <w:p>
-      <w:r>
-        <w:t>(</w:t>
-      </w:r>
-      <w:r>
-        <w:t>kwaliteit</w:t>
-      </w:r>
-      <w:r>
-        <w:t>)</w:t>
+        <w:t>Project</w:t>
       </w:r>
       <w:r>
         <w:t xml:space="preserve"> </w:t>
       </w:r>
       <w:r>
-        <w:t>Controles:</w:t>
-      </w:r>
-    </w:p>
-    <w:p>
-      <w:r>
-        <w:t>acceptatietest</w:t>
-      </w:r>
-    </w:p>
-    <w:p>
-      <w:r>
-        <w:t>Wekelijkse terugkoppeling naar de opdrachtgever</w:t>
-      </w:r>
-    </w:p>
-    <w:p>
-      <w:r>
-        <w:t>G</w:t>
-      </w:r>
-      <w:r>
-        <w:t>edocumenteerde planning</w:t>
-      </w:r>
-    </w:p>
-    <w:p>
-      <w:r>
-        <w:t>Externe controles</w:t>
-      </w:r>
-    </w:p>
-    <w:p/>
-    <w:p>
-      <w:pPr>
-        <w:pStyle w:val="Heading1"/>
-      </w:pPr>
-      <w:bookmarkStart w:id="13" w:name="_Toc475008470"/>
-      <w:r>
-        <w:t>Projectorganisatie:</w:t>
-      </w:r>
-      <w:bookmarkEnd w:id="13"/>
-    </w:p>
-    <w:p>
-      <w:r>
-        <w:t>Project</w:t>
-      </w:r>
-      <w:r>
-        <w:t xml:space="preserve"> </w:t>
-      </w:r>
-      <w:r>
         <w:t>leden:</w:t>
       </w:r>
     </w:p>
     <w:p>
       <w:r>
-        <w:t xml:space="preserve">Tarik hacialiogullari </w:t>
+        <w:t>Tarik H</w:t>
+      </w:r>
+      <w:r>
+        <w:t xml:space="preserve">acialiogullari </w:t>
       </w:r>
       <w:r>
         <w:rPr>
@@ -3720,7 +3418,10 @@
     <w:p/>
     <w:p>
       <w:r>
-        <w:t>elke week een kort ver</w:t>
+        <w:t>Elke</w:t>
+      </w:r>
+      <w:r>
+        <w:t xml:space="preserve"> week een kort ver</w:t>
       </w:r>
       <w:r>
         <w:t>slag hoe de voortgang verloopt. Of wij ergens tegenaan zijn gelopen</w:t>
@@ -3735,13 +3436,13 @@
     <w:p/>
     <w:p>
       <w:pPr>
-        <w:pStyle w:val="Heading1"/>
-      </w:pPr>
-      <w:bookmarkStart w:id="14" w:name="_Toc475008471"/>
+        <w:pStyle w:val="Kop1"/>
+      </w:pPr>
+      <w:bookmarkStart w:id="12" w:name="_Toc475008471"/>
       <w:r>
         <w:t>Planning:</w:t>
       </w:r>
-      <w:bookmarkEnd w:id="14"/>
+      <w:bookmarkEnd w:id="12"/>
     </w:p>
     <w:p>
       <w:r>
@@ -3750,13 +3451,13 @@
     </w:p>
     <w:p>
       <w:pPr>
-        <w:pStyle w:val="Heading1"/>
-      </w:pPr>
-      <w:bookmarkStart w:id="15" w:name="_Toc475008472"/>
+        <w:pStyle w:val="Kop1"/>
+      </w:pPr>
+      <w:bookmarkStart w:id="13" w:name="_Toc475008472"/>
       <w:r>
         <w:t>Kosten en baten:</w:t>
       </w:r>
-      <w:bookmarkEnd w:id="15"/>
+      <w:bookmarkEnd w:id="13"/>
     </w:p>
     <w:p>
       <w:r>
@@ -3766,22 +3467,22 @@
     <w:p/>
     <w:p>
       <w:pPr>
-        <w:pStyle w:val="Heading1"/>
+        <w:pStyle w:val="Kop1"/>
       </w:pPr>
       <w:r>
         <w:br w:type="column"/>
       </w:r>
-      <w:bookmarkStart w:id="16" w:name="_Toc475008473"/>
+      <w:bookmarkStart w:id="14" w:name="_Toc475008473"/>
       <w:r>
         <w:lastRenderedPageBreak/>
         <w:t>Risico’s:</w:t>
       </w:r>
-      <w:bookmarkEnd w:id="16"/>
+      <w:bookmarkEnd w:id="14"/>
     </w:p>
     <w:p/>
     <w:tbl>
       <w:tblPr>
-        <w:tblStyle w:val="GridTable5Dark-Accent1"/>
+        <w:tblStyle w:val="Rastertabel5donker-Accent1"/>
         <w:tblW w:w="5157" w:type="pct"/>
         <w:tblLook w:val="04A0" w:firstRow="1" w:lastRow="0" w:firstColumn="1" w:lastColumn="0" w:noHBand="0" w:noVBand="1"/>
       </w:tblPr>
@@ -4358,7 +4059,7 @@
               <w:rPr>
                 <w:rFonts w:asciiTheme="minorHAnsi" w:eastAsiaTheme="minorEastAsia" w:hAnsiTheme="minorHAnsi" w:cs="Times New Roman"/>
               </w:rPr>
-              <w:t>Eerder vertrekken met de auto</w:t>
+              <w:t>Eerder vertrekken</w:t>
             </w:r>
           </w:p>
         </w:tc>
@@ -4464,7 +4165,7 @@
               <w:rPr>
                 <w:rFonts w:asciiTheme="minorHAnsi" w:eastAsiaTheme="minorEastAsia" w:hAnsiTheme="minorHAnsi" w:cs="Times New Roman"/>
               </w:rPr>
-              <w:t>miscommunicatie</w:t>
+              <w:t>Miscommunicatie</w:t>
             </w:r>
           </w:p>
         </w:tc>
@@ -4484,7 +4185,13 @@
               <w:rPr>
                 <w:rFonts w:asciiTheme="minorHAnsi" w:eastAsiaTheme="minorEastAsia" w:hAnsiTheme="minorHAnsi" w:cs="Times New Roman"/>
               </w:rPr>
-              <w:t>schrijf elk probleem op</w:t>
+              <w:t>Schrijf</w:t>
+            </w:r>
+            <w:r>
+              <w:rPr>
+                <w:rFonts w:asciiTheme="minorHAnsi" w:eastAsiaTheme="minorEastAsia" w:hAnsiTheme="minorHAnsi" w:cs="Times New Roman"/>
+              </w:rPr>
+              <w:t xml:space="preserve"> elk probleem op</w:t>
             </w:r>
           </w:p>
         </w:tc>
@@ -4712,7 +4419,7 @@
               <w:rPr>
                 <w:rFonts w:asciiTheme="minorHAnsi" w:hAnsiTheme="minorHAnsi" w:cs="Times New Roman"/>
               </w:rPr>
-              <w:t>Stroom uitval</w:t>
+              <w:t>Stroomuitval</w:t>
             </w:r>
           </w:p>
         </w:tc>
@@ -5329,7 +5036,13 @@
               <w:rPr>
                 <w:rFonts w:asciiTheme="minorHAnsi" w:hAnsiTheme="minorHAnsi" w:cs="Times New Roman"/>
               </w:rPr>
-              <w:t>Reserve band erop zetten/openbaar vervoer</w:t>
+              <w:t>Reserveband</w:t>
+            </w:r>
+            <w:r>
+              <w:rPr>
+                <w:rFonts w:asciiTheme="minorHAnsi" w:hAnsiTheme="minorHAnsi" w:cs="Times New Roman"/>
+              </w:rPr>
+              <w:t xml:space="preserve"> erop zetten/openbaar vervoer</w:t>
             </w:r>
           </w:p>
         </w:tc>
@@ -5541,6 +5254,351 @@
       </w:tr>
     </w:tbl>
     <w:p/>
+    <w:p>
+      <w:r>
+        <w:br w:type="page"/>
+      </w:r>
+    </w:p>
+    <w:p>
+      <w:pPr>
+        <w:pStyle w:val="Kop1"/>
+      </w:pPr>
+      <w:bookmarkStart w:id="15" w:name="_Toc475008457"/>
+      <w:r>
+        <w:lastRenderedPageBreak/>
+        <w:t>Revisie</w:t>
+      </w:r>
+      <w:bookmarkEnd w:id="15"/>
+    </w:p>
+    <w:tbl>
+      <w:tblPr>
+        <w:tblStyle w:val="Gemiddeldearcering2-accent5"/>
+        <w:tblW w:w="5000" w:type="pct"/>
+        <w:tblLook w:val="0660" w:firstRow="1" w:lastRow="1" w:firstColumn="0" w:lastColumn="0" w:noHBand="1" w:noVBand="1"/>
+      </w:tblPr>
+      <w:tblGrid>
+        <w:gridCol w:w="2751"/>
+        <w:gridCol w:w="2107"/>
+        <w:gridCol w:w="2107"/>
+        <w:gridCol w:w="2107"/>
+      </w:tblGrid>
+      <w:tr>
+        <w:trPr>
+          <w:cnfStyle w:val="100000000000" w:firstRow="1" w:lastRow="0" w:firstColumn="0" w:lastColumn="0" w:oddVBand="0" w:evenVBand="0" w:oddHBand="0" w:evenHBand="0" w:firstRowFirstColumn="0" w:firstRowLastColumn="0" w:lastRowFirstColumn="0" w:lastRowLastColumn="0"/>
+        </w:trPr>
+        <w:tc>
+          <w:tcPr>
+            <w:tcW w:w="1516" w:type="pct"/>
+            <w:noWrap/>
+          </w:tcPr>
+          <w:p>
+            <w:r>
+              <w:t>Datum</w:t>
+            </w:r>
+          </w:p>
+        </w:tc>
+        <w:tc>
+          <w:tcPr>
+            <w:tcW w:w="1161" w:type="pct"/>
+          </w:tcPr>
+          <w:p>
+            <w:r>
+              <w:t>Wat</w:t>
+            </w:r>
+          </w:p>
+        </w:tc>
+        <w:tc>
+          <w:tcPr>
+            <w:tcW w:w="1161" w:type="pct"/>
+          </w:tcPr>
+          <w:p>
+            <w:r>
+              <w:t>Wie</w:t>
+            </w:r>
+          </w:p>
+        </w:tc>
+        <w:tc>
+          <w:tcPr>
+            <w:tcW w:w="1161" w:type="pct"/>
+          </w:tcPr>
+          <w:p>
+            <w:r>
+              <w:t>Versie</w:t>
+            </w:r>
+          </w:p>
+        </w:tc>
+      </w:tr>
+      <w:tr>
+        <w:tc>
+          <w:tcPr>
+            <w:tcW w:w="1516" w:type="pct"/>
+            <w:noWrap/>
+          </w:tcPr>
+          <w:p>
+            <w:r>
+              <w:t>20-02-2017</w:t>
+            </w:r>
+          </w:p>
+        </w:tc>
+        <w:tc>
+          <w:tcPr>
+            <w:tcW w:w="1161" w:type="pct"/>
+          </w:tcPr>
+          <w:p>
+            <w:r>
+              <w:t>Kopjes en spelfouten.</w:t>
+            </w:r>
+            <w:bookmarkStart w:id="16" w:name="_GoBack"/>
+            <w:bookmarkEnd w:id="16"/>
+          </w:p>
+        </w:tc>
+        <w:tc>
+          <w:tcPr>
+            <w:tcW w:w="1161" w:type="pct"/>
+          </w:tcPr>
+          <w:p>
+            <w:r>
+              <w:t>Tarik Hacialiogullari</w:t>
+            </w:r>
+          </w:p>
+        </w:tc>
+        <w:tc>
+          <w:tcPr>
+            <w:tcW w:w="1161" w:type="pct"/>
+          </w:tcPr>
+          <w:p>
+            <w:r>
+              <w:t>V0.4</w:t>
+            </w:r>
+          </w:p>
+        </w:tc>
+      </w:tr>
+      <w:tr>
+        <w:tc>
+          <w:tcPr>
+            <w:tcW w:w="1516" w:type="pct"/>
+            <w:tcBorders>
+              <w:bottom w:val="double" w:sz="4" w:space="0" w:color="auto"/>
+            </w:tcBorders>
+            <w:noWrap/>
+          </w:tcPr>
+          <w:p>
+            <w:r>
+              <w:t>17-02-2017</w:t>
+            </w:r>
+          </w:p>
+        </w:tc>
+        <w:tc>
+          <w:tcPr>
+            <w:tcW w:w="1161" w:type="pct"/>
+            <w:tcBorders>
+              <w:bottom w:val="double" w:sz="4" w:space="0" w:color="auto"/>
+            </w:tcBorders>
+          </w:tcPr>
+          <w:p>
+            <w:r>
+              <w:t>Risicoanalyse analyse gemaakt.</w:t>
+            </w:r>
+          </w:p>
+          <w:p>
+            <w:r>
+              <w:t>Kosten en baten toegevoegd.</w:t>
+            </w:r>
+          </w:p>
+        </w:tc>
+        <w:tc>
+          <w:tcPr>
+            <w:tcW w:w="1161" w:type="pct"/>
+            <w:tcBorders>
+              <w:bottom w:val="double" w:sz="4" w:space="0" w:color="auto"/>
+            </w:tcBorders>
+          </w:tcPr>
+          <w:p>
+            <w:r>
+              <w:t>Santino Bonora</w:t>
+            </w:r>
+          </w:p>
+        </w:tc>
+        <w:tc>
+          <w:tcPr>
+            <w:tcW w:w="1161" w:type="pct"/>
+            <w:tcBorders>
+              <w:bottom w:val="double" w:sz="4" w:space="0" w:color="auto"/>
+            </w:tcBorders>
+          </w:tcPr>
+          <w:p>
+            <w:r>
+              <w:t>V0.3</w:t>
+            </w:r>
+          </w:p>
+        </w:tc>
+      </w:tr>
+      <w:tr>
+        <w:tc>
+          <w:tcPr>
+            <w:tcW w:w="1516" w:type="pct"/>
+            <w:tcBorders>
+              <w:top w:val="double" w:sz="4" w:space="0" w:color="auto"/>
+              <w:bottom w:val="double" w:sz="4" w:space="0" w:color="auto"/>
+            </w:tcBorders>
+            <w:noWrap/>
+          </w:tcPr>
+          <w:p>
+            <w:r>
+              <w:t>13-02-2017</w:t>
+            </w:r>
+          </w:p>
+        </w:tc>
+        <w:tc>
+          <w:tcPr>
+            <w:tcW w:w="1161" w:type="pct"/>
+            <w:tcBorders>
+              <w:top w:val="double" w:sz="4" w:space="0" w:color="auto"/>
+              <w:bottom w:val="double" w:sz="4" w:space="0" w:color="auto"/>
+            </w:tcBorders>
+          </w:tcPr>
+          <w:p>
+            <w:r>
+              <w:t>Kopjes verbeterd meer content toegevoegd</w:t>
+            </w:r>
+          </w:p>
+        </w:tc>
+        <w:tc>
+          <w:tcPr>
+            <w:tcW w:w="1161" w:type="pct"/>
+            <w:tcBorders>
+              <w:top w:val="double" w:sz="4" w:space="0" w:color="auto"/>
+              <w:bottom w:val="double" w:sz="4" w:space="0" w:color="auto"/>
+            </w:tcBorders>
+          </w:tcPr>
+          <w:p>
+            <w:r>
+              <w:t>Santino Bonora</w:t>
+            </w:r>
+          </w:p>
+        </w:tc>
+        <w:tc>
+          <w:tcPr>
+            <w:tcW w:w="1161" w:type="pct"/>
+            <w:tcBorders>
+              <w:top w:val="double" w:sz="4" w:space="0" w:color="auto"/>
+              <w:bottom w:val="double" w:sz="4" w:space="0" w:color="auto"/>
+            </w:tcBorders>
+          </w:tcPr>
+          <w:p>
+            <w:r>
+              <w:t>V0.2</w:t>
+            </w:r>
+          </w:p>
+        </w:tc>
+      </w:tr>
+      <w:tr>
+        <w:tc>
+          <w:tcPr>
+            <w:tcW w:w="1516" w:type="pct"/>
+            <w:tcBorders>
+              <w:top w:val="double" w:sz="4" w:space="0" w:color="auto"/>
+            </w:tcBorders>
+            <w:noWrap/>
+          </w:tcPr>
+          <w:p>
+            <w:r>
+              <w:t>13-02-2017</w:t>
+            </w:r>
+          </w:p>
+        </w:tc>
+        <w:tc>
+          <w:tcPr>
+            <w:tcW w:w="1161" w:type="pct"/>
+            <w:tcBorders>
+              <w:top w:val="double" w:sz="4" w:space="0" w:color="auto"/>
+            </w:tcBorders>
+          </w:tcPr>
+          <w:p>
+            <w:r>
+              <w:t>Kopjes toegevoegd en content toe gevoegd</w:t>
+            </w:r>
+          </w:p>
+        </w:tc>
+        <w:tc>
+          <w:tcPr>
+            <w:tcW w:w="1161" w:type="pct"/>
+            <w:tcBorders>
+              <w:top w:val="double" w:sz="4" w:space="0" w:color="auto"/>
+            </w:tcBorders>
+          </w:tcPr>
+          <w:p>
+            <w:r>
+              <w:t>Santino Bonora</w:t>
+            </w:r>
+          </w:p>
+        </w:tc>
+        <w:tc>
+          <w:tcPr>
+            <w:tcW w:w="1161" w:type="pct"/>
+            <w:tcBorders>
+              <w:top w:val="double" w:sz="4" w:space="0" w:color="auto"/>
+            </w:tcBorders>
+          </w:tcPr>
+          <w:p>
+            <w:r>
+              <w:t>V0.1</w:t>
+            </w:r>
+          </w:p>
+        </w:tc>
+      </w:tr>
+      <w:tr>
+        <w:trPr>
+          <w:cnfStyle w:val="010000000000" w:firstRow="0" w:lastRow="1" w:firstColumn="0" w:lastColumn="0" w:oddVBand="0" w:evenVBand="0" w:oddHBand="0" w:evenHBand="0" w:firstRowFirstColumn="0" w:firstRowLastColumn="0" w:lastRowFirstColumn="0" w:lastRowLastColumn="0"/>
+        </w:trPr>
+        <w:tc>
+          <w:tcPr>
+            <w:tcW w:w="1516" w:type="pct"/>
+            <w:noWrap/>
+          </w:tcPr>
+          <w:p>
+            <w:r>
+              <w:t>13-02-2017</w:t>
+            </w:r>
+          </w:p>
+        </w:tc>
+        <w:tc>
+          <w:tcPr>
+            <w:tcW w:w="1161" w:type="pct"/>
+          </w:tcPr>
+          <w:p>
+            <w:r>
+              <w:t>Aangemaakt</w:t>
+            </w:r>
+          </w:p>
+        </w:tc>
+        <w:tc>
+          <w:tcPr>
+            <w:tcW w:w="1161" w:type="pct"/>
+          </w:tcPr>
+          <w:p>
+            <w:r>
+              <w:t>Santino Bonora</w:t>
+            </w:r>
+          </w:p>
+        </w:tc>
+        <w:tc>
+          <w:tcPr>
+            <w:tcW w:w="1161" w:type="pct"/>
+          </w:tcPr>
+          <w:p>
+            <w:r>
+              <w:t>V0.0</w:t>
+            </w:r>
+          </w:p>
+        </w:tc>
+      </w:tr>
+    </w:tbl>
+    <w:p>
+      <w:r>
+        <w:br/>
+      </w:r>
+    </w:p>
     <w:sectPr>
       <w:footerReference w:type="default" r:id="rId10"/>
       <w:pgSz w:w="11906" w:h="16838"/>
@@ -5555,7 +5613,7 @@
 </file>
 
 <file path=word/endnotes.xml><?xml version="1.0" encoding="utf-8"?>
-<w:endnotes xmlns:wpc="http://schemas.microsoft.com/office/word/2010/wordprocessingCanvas" xmlns:mc="http://schemas.openxmlformats.org/markup-compatibility/2006" xmlns:o="urn:schemas-microsoft-com:office:office" xmlns:r="http://schemas.openxmlformats.org/officeDocument/2006/relationships" xmlns:m="http://schemas.openxmlformats.org/officeDocument/2006/math" xmlns:v="urn:schemas-microsoft-com:vml" xmlns:wp14="http://schemas.microsoft.com/office/word/2010/wordprocessingDrawing" xmlns:wp="http://schemas.openxmlformats.org/drawingml/2006/wordprocessingDrawing" xmlns:w10="urn:schemas-microsoft-com:office:word" xmlns:w="http://schemas.openxmlformats.org/wordprocessingml/2006/main" xmlns:w14="http://schemas.microsoft.com/office/word/2010/wordml" xmlns:w15="http://schemas.microsoft.com/office/word/2012/wordml" xmlns:wpg="http://schemas.microsoft.com/office/word/2010/wordprocessingGroup" xmlns:wpi="http://schemas.microsoft.com/office/word/2010/wordprocessingInk" xmlns:wne="http://schemas.microsoft.com/office/word/2006/wordml" xmlns:wps="http://schemas.microsoft.com/office/word/2010/wordprocessingShape" mc:Ignorable="w14 w15 wp14">
+<w:endnotes xmlns:wpc="http://schemas.microsoft.com/office/word/2010/wordprocessingCanvas" xmlns:cx="http://schemas.microsoft.com/office/drawing/2014/chartex" xmlns:cx1="http://schemas.microsoft.com/office/drawing/2015/9/8/chartex" xmlns:cx2="http://schemas.microsoft.com/office/drawing/2015/10/21/chartex" xmlns:mc="http://schemas.openxmlformats.org/markup-compatibility/2006" xmlns:o="urn:schemas-microsoft-com:office:office" xmlns:r="http://schemas.openxmlformats.org/officeDocument/2006/relationships" xmlns:m="http://schemas.openxmlformats.org/officeDocument/2006/math" xmlns:v="urn:schemas-microsoft-com:vml" xmlns:wp14="http://schemas.microsoft.com/office/word/2010/wordprocessingDrawing" xmlns:wp="http://schemas.openxmlformats.org/drawingml/2006/wordprocessingDrawing" xmlns:w10="urn:schemas-microsoft-com:office:word" xmlns:w="http://schemas.openxmlformats.org/wordprocessingml/2006/main" xmlns:w14="http://schemas.microsoft.com/office/word/2010/wordml" xmlns:w15="http://schemas.microsoft.com/office/word/2012/wordml" xmlns:w16se="http://schemas.microsoft.com/office/word/2015/wordml/symex" xmlns:wpg="http://schemas.microsoft.com/office/word/2010/wordprocessingGroup" xmlns:wpi="http://schemas.microsoft.com/office/word/2010/wordprocessingInk" xmlns:wne="http://schemas.microsoft.com/office/word/2006/wordml" xmlns:wps="http://schemas.microsoft.com/office/word/2010/wordprocessingShape" mc:Ignorable="w14 w15 w16se wp14">
   <w:endnote w:type="separator" w:id="-1">
     <w:p>
       <w:pPr>
@@ -5580,7 +5638,7 @@
 </file>
 
 <file path=word/footer1.xml><?xml version="1.0" encoding="utf-8"?>
-<w:ftr xmlns:wpc="http://schemas.microsoft.com/office/word/2010/wordprocessingCanvas" xmlns:mc="http://schemas.openxmlformats.org/markup-compatibility/2006" xmlns:o="urn:schemas-microsoft-com:office:office" xmlns:r="http://schemas.openxmlformats.org/officeDocument/2006/relationships" xmlns:m="http://schemas.openxmlformats.org/officeDocument/2006/math" xmlns:v="urn:schemas-microsoft-com:vml" xmlns:wp14="http://schemas.microsoft.com/office/word/2010/wordprocessingDrawing" xmlns:wp="http://schemas.openxmlformats.org/drawingml/2006/wordprocessingDrawing" xmlns:w10="urn:schemas-microsoft-com:office:word" xmlns:w="http://schemas.openxmlformats.org/wordprocessingml/2006/main" xmlns:w14="http://schemas.microsoft.com/office/word/2010/wordml" xmlns:w15="http://schemas.microsoft.com/office/word/2012/wordml" xmlns:wpg="http://schemas.microsoft.com/office/word/2010/wordprocessingGroup" xmlns:wpi="http://schemas.microsoft.com/office/word/2010/wordprocessingInk" xmlns:wne="http://schemas.microsoft.com/office/word/2006/wordml" xmlns:wps="http://schemas.microsoft.com/office/word/2010/wordprocessingShape" mc:Ignorable="w14 w15 wp14">
+<w:ftr xmlns:wpc="http://schemas.microsoft.com/office/word/2010/wordprocessingCanvas" xmlns:cx="http://schemas.microsoft.com/office/drawing/2014/chartex" xmlns:cx1="http://schemas.microsoft.com/office/drawing/2015/9/8/chartex" xmlns:cx2="http://schemas.microsoft.com/office/drawing/2015/10/21/chartex" xmlns:mc="http://schemas.openxmlformats.org/markup-compatibility/2006" xmlns:o="urn:schemas-microsoft-com:office:office" xmlns:r="http://schemas.openxmlformats.org/officeDocument/2006/relationships" xmlns:m="http://schemas.openxmlformats.org/officeDocument/2006/math" xmlns:v="urn:schemas-microsoft-com:vml" xmlns:wp14="http://schemas.microsoft.com/office/word/2010/wordprocessingDrawing" xmlns:wp="http://schemas.openxmlformats.org/drawingml/2006/wordprocessingDrawing" xmlns:w10="urn:schemas-microsoft-com:office:word" xmlns:w="http://schemas.openxmlformats.org/wordprocessingml/2006/main" xmlns:w14="http://schemas.microsoft.com/office/word/2010/wordml" xmlns:w15="http://schemas.microsoft.com/office/word/2012/wordml" xmlns:w16se="http://schemas.microsoft.com/office/word/2015/wordml/symex" xmlns:wpg="http://schemas.microsoft.com/office/word/2010/wordprocessingGroup" xmlns:wpi="http://schemas.microsoft.com/office/word/2010/wordprocessingInk" xmlns:wne="http://schemas.microsoft.com/office/word/2006/wordml" xmlns:wps="http://schemas.microsoft.com/office/word/2010/wordprocessingShape" mc:Ignorable="w14 w15 w16se wp14">
   <w:sdt>
     <w:sdtPr>
       <w:id w:val="1540778983"/>
@@ -5593,7 +5651,7 @@
     <w:sdtContent>
       <w:p>
         <w:pPr>
-          <w:pStyle w:val="Footer"/>
+          <w:pStyle w:val="Voettekst"/>
           <w:jc w:val="right"/>
         </w:pPr>
         <w:r>
@@ -5609,7 +5667,7 @@
           <w:rPr>
             <w:noProof/>
           </w:rPr>
-          <w:t>3</w:t>
+          <w:t>9</w:t>
         </w:r>
         <w:r>
           <w:fldChar w:fldCharType="end"/>
@@ -5619,14 +5677,14 @@
   </w:sdt>
   <w:p>
     <w:pPr>
-      <w:pStyle w:val="Footer"/>
+      <w:pStyle w:val="Voettekst"/>
     </w:pPr>
   </w:p>
 </w:ftr>
 </file>
 
 <file path=word/footnotes.xml><?xml version="1.0" encoding="utf-8"?>
-<w:footnotes xmlns:wpc="http://schemas.microsoft.com/office/word/2010/wordprocessingCanvas" xmlns:mc="http://schemas.openxmlformats.org/markup-compatibility/2006" xmlns:o="urn:schemas-microsoft-com:office:office" xmlns:r="http://schemas.openxmlformats.org/officeDocument/2006/relationships" xmlns:m="http://schemas.openxmlformats.org/officeDocument/2006/math" xmlns:v="urn:schemas-microsoft-com:vml" xmlns:wp14="http://schemas.microsoft.com/office/word/2010/wordprocessingDrawing" xmlns:wp="http://schemas.openxmlformats.org/drawingml/2006/wordprocessingDrawing" xmlns:w10="urn:schemas-microsoft-com:office:word" xmlns:w="http://schemas.openxmlformats.org/wordprocessingml/2006/main" xmlns:w14="http://schemas.microsoft.com/office/word/2010/wordml" xmlns:w15="http://schemas.microsoft.com/office/word/2012/wordml" xmlns:wpg="http://schemas.microsoft.com/office/word/2010/wordprocessingGroup" xmlns:wpi="http://schemas.microsoft.com/office/word/2010/wordprocessingInk" xmlns:wne="http://schemas.microsoft.com/office/word/2006/wordml" xmlns:wps="http://schemas.microsoft.com/office/word/2010/wordprocessingShape" mc:Ignorable="w14 w15 wp14">
+<w:footnotes xmlns:wpc="http://schemas.microsoft.com/office/word/2010/wordprocessingCanvas" xmlns:cx="http://schemas.microsoft.com/office/drawing/2014/chartex" xmlns:cx1="http://schemas.microsoft.com/office/drawing/2015/9/8/chartex" xmlns:cx2="http://schemas.microsoft.com/office/drawing/2015/10/21/chartex" xmlns:mc="http://schemas.openxmlformats.org/markup-compatibility/2006" xmlns:o="urn:schemas-microsoft-com:office:office" xmlns:r="http://schemas.openxmlformats.org/officeDocument/2006/relationships" xmlns:m="http://schemas.openxmlformats.org/officeDocument/2006/math" xmlns:v="urn:schemas-microsoft-com:vml" xmlns:wp14="http://schemas.microsoft.com/office/word/2010/wordprocessingDrawing" xmlns:wp="http://schemas.openxmlformats.org/drawingml/2006/wordprocessingDrawing" xmlns:w10="urn:schemas-microsoft-com:office:word" xmlns:w="http://schemas.openxmlformats.org/wordprocessingml/2006/main" xmlns:w14="http://schemas.microsoft.com/office/word/2010/wordml" xmlns:w15="http://schemas.microsoft.com/office/word/2012/wordml" xmlns:w16se="http://schemas.microsoft.com/office/word/2015/wordml/symex" xmlns:wpg="http://schemas.microsoft.com/office/word/2010/wordprocessingGroup" xmlns:wpi="http://schemas.microsoft.com/office/word/2010/wordprocessingInk" xmlns:wne="http://schemas.microsoft.com/office/word/2006/wordml" xmlns:wps="http://schemas.microsoft.com/office/word/2010/wordprocessingShape" mc:Ignorable="w14 w15 w16se wp14">
   <w:footnote w:type="separator" w:id="-1">
     <w:p>
       <w:pPr>
@@ -5651,7 +5709,7 @@
 </file>
 
 <file path=word/styles.xml><?xml version="1.0" encoding="utf-8"?>
-<w:styles xmlns:mc="http://schemas.openxmlformats.org/markup-compatibility/2006" xmlns:r="http://schemas.openxmlformats.org/officeDocument/2006/relationships" xmlns:w="http://schemas.openxmlformats.org/wordprocessingml/2006/main" xmlns:w14="http://schemas.microsoft.com/office/word/2010/wordml" xmlns:w15="http://schemas.microsoft.com/office/word/2012/wordml" mc:Ignorable="w14 w15">
+<w:styles xmlns:mc="http://schemas.openxmlformats.org/markup-compatibility/2006" xmlns:r="http://schemas.openxmlformats.org/officeDocument/2006/relationships" xmlns:w="http://schemas.openxmlformats.org/wordprocessingml/2006/main" xmlns:w14="http://schemas.microsoft.com/office/word/2010/wordml" xmlns:w15="http://schemas.microsoft.com/office/word/2012/wordml" xmlns:w16se="http://schemas.microsoft.com/office/word/2015/wordml/symex" mc:Ignorable="w14 w15 w16se">
   <w:docDefaults>
     <w:rPrDefault>
       <w:rPr>
@@ -5667,7 +5725,7 @@
       </w:pPr>
     </w:pPrDefault>
   </w:docDefaults>
-  <w:latentStyles w:defLockedState="0" w:defUIPriority="99" w:defSemiHidden="0" w:defUnhideWhenUsed="0" w:defQFormat="0" w:count="371">
+  <w:latentStyles w:defLockedState="0" w:defUIPriority="99" w:defSemiHidden="0" w:defUnhideWhenUsed="0" w:defQFormat="0" w:count="372">
     <w:lsdException w:name="Normal" w:uiPriority="0" w:qFormat="1"/>
     <w:lsdException w:name="heading 1" w:uiPriority="9" w:qFormat="1"/>
     <w:lsdException w:name="heading 2" w:semiHidden="1" w:uiPriority="9" w:unhideWhenUsed="1" w:qFormat="1"/>
@@ -5773,7 +5831,6 @@
     <w:lsdException w:name="HTML Sample" w:semiHidden="1" w:unhideWhenUsed="1"/>
     <w:lsdException w:name="HTML Typewriter" w:semiHidden="1" w:unhideWhenUsed="1"/>
     <w:lsdException w:name="HTML Variable" w:semiHidden="1" w:unhideWhenUsed="1"/>
-    <w:lsdException w:name="Normal Table" w:semiHidden="1" w:unhideWhenUsed="1"/>
     <w:lsdException w:name="annotation subject" w:semiHidden="1" w:unhideWhenUsed="1"/>
     <w:lsdException w:name="No List" w:semiHidden="1" w:unhideWhenUsed="1"/>
     <w:lsdException w:name="Outline List 1" w:semiHidden="1" w:unhideWhenUsed="1"/>
@@ -5820,10 +5877,8 @@
     <w:lsdException w:name="Table Subtle 2" w:semiHidden="1" w:unhideWhenUsed="1"/>
     <w:lsdException w:name="Table Web 1" w:semiHidden="1" w:unhideWhenUsed="1"/>
     <w:lsdException w:name="Table Web 2" w:semiHidden="1" w:unhideWhenUsed="1"/>
-    <w:lsdException w:name="Table Web 3" w:semiHidden="1" w:unhideWhenUsed="1"/>
     <w:lsdException w:name="Balloon Text" w:semiHidden="1" w:unhideWhenUsed="1"/>
     <w:lsdException w:name="Table Grid" w:uiPriority="39"/>
-    <w:lsdException w:name="Table Theme" w:semiHidden="1" w:unhideWhenUsed="1"/>
     <w:lsdException w:name="Placeholder Text" w:semiHidden="1"/>
     <w:lsdException w:name="No Spacing" w:uiPriority="1" w:qFormat="1"/>
     <w:lsdException w:name="Light Shading" w:uiPriority="60"/>
@@ -6039,8 +6094,9 @@
     <w:lsdException w:name="List Table 5 Dark Accent 6" w:uiPriority="50"/>
     <w:lsdException w:name="List Table 6 Colorful Accent 6" w:uiPriority="51"/>
     <w:lsdException w:name="List Table 7 Colorful Accent 6" w:uiPriority="52"/>
+    <w:lsdException w:name="Mention" w:semiHidden="1" w:unhideWhenUsed="1"/>
   </w:latentStyles>
-  <w:style w:type="paragraph" w:default="1" w:styleId="Normal">
+  <w:style w:type="paragraph" w:default="1" w:styleId="Standaard">
     <w:name w:val="Normal"/>
     <w:qFormat/>
     <w:rsid w:val="00EC075C"/>
@@ -6049,11 +6105,11 @@
       <w:sz w:val="24"/>
     </w:rPr>
   </w:style>
-  <w:style w:type="paragraph" w:styleId="Heading1">
+  <w:style w:type="paragraph" w:styleId="Kop1">
     <w:name w:val="heading 1"/>
-    <w:basedOn w:val="Normal"/>
-    <w:next w:val="Normal"/>
-    <w:link w:val="Heading1Char"/>
+    <w:basedOn w:val="Standaard"/>
+    <w:next w:val="Standaard"/>
+    <w:link w:val="Kop1Char"/>
     <w:uiPriority w:val="9"/>
     <w:qFormat/>
     <w:rsid w:val="00EC075C"/>
@@ -6070,11 +6126,11 @@
       <w:szCs w:val="32"/>
     </w:rPr>
   </w:style>
-  <w:style w:type="paragraph" w:styleId="Heading2">
+  <w:style w:type="paragraph" w:styleId="Kop2">
     <w:name w:val="heading 2"/>
-    <w:basedOn w:val="Normal"/>
-    <w:next w:val="Normal"/>
-    <w:link w:val="Heading2Char"/>
+    <w:basedOn w:val="Standaard"/>
+    <w:next w:val="Standaard"/>
+    <w:link w:val="Kop2Char"/>
     <w:uiPriority w:val="9"/>
     <w:unhideWhenUsed/>
     <w:qFormat/>
@@ -6092,11 +6148,11 @@
       <w:szCs w:val="26"/>
     </w:rPr>
   </w:style>
-  <w:style w:type="paragraph" w:styleId="Heading3">
+  <w:style w:type="paragraph" w:styleId="Kop3">
     <w:name w:val="heading 3"/>
-    <w:basedOn w:val="Normal"/>
-    <w:next w:val="Normal"/>
-    <w:link w:val="Heading3Char"/>
+    <w:basedOn w:val="Standaard"/>
+    <w:next w:val="Standaard"/>
+    <w:link w:val="Kop3Char"/>
     <w:uiPriority w:val="9"/>
     <w:unhideWhenUsed/>
     <w:qFormat/>
@@ -6113,13 +6169,13 @@
       <w:szCs w:val="24"/>
     </w:rPr>
   </w:style>
-  <w:style w:type="character" w:default="1" w:styleId="DefaultParagraphFont">
+  <w:style w:type="character" w:default="1" w:styleId="Standaardalinea-lettertype">
     <w:name w:val="Default Paragraph Font"/>
     <w:uiPriority w:val="1"/>
     <w:semiHidden/>
     <w:unhideWhenUsed/>
   </w:style>
-  <w:style w:type="table" w:default="1" w:styleId="TableNormal">
+  <w:style w:type="table" w:default="1" w:styleId="Standaardtabel">
     <w:name w:val="Normal Table"/>
     <w:uiPriority w:val="99"/>
     <w:semiHidden/>
@@ -6134,15 +6190,15 @@
       </w:tblCellMar>
     </w:tblPr>
   </w:style>
-  <w:style w:type="numbering" w:default="1" w:styleId="NoList">
+  <w:style w:type="numbering" w:default="1" w:styleId="Geenlijst">
     <w:name w:val="No List"/>
     <w:uiPriority w:val="99"/>
     <w:semiHidden/>
     <w:unhideWhenUsed/>
   </w:style>
-  <w:style w:type="paragraph" w:styleId="NoSpacing">
+  <w:style w:type="paragraph" w:styleId="Geenafstand">
     <w:name w:val="No Spacing"/>
-    <w:link w:val="NoSpacingChar"/>
+    <w:link w:val="GeenafstandChar"/>
     <w:uiPriority w:val="1"/>
     <w:qFormat/>
     <w:rsid w:val="00EC075C"/>
@@ -6155,10 +6211,10 @@
       <w:lang w:val="en-US"/>
     </w:rPr>
   </w:style>
-  <w:style w:type="character" w:customStyle="1" w:styleId="NoSpacingChar">
-    <w:name w:val="No Spacing Char"/>
-    <w:basedOn w:val="DefaultParagraphFont"/>
-    <w:link w:val="NoSpacing"/>
+  <w:style w:type="character" w:customStyle="1" w:styleId="GeenafstandChar">
+    <w:name w:val="Geen afstand Char"/>
+    <w:basedOn w:val="Standaardalinea-lettertype"/>
+    <w:link w:val="Geenafstand"/>
     <w:uiPriority w:val="1"/>
     <w:rsid w:val="00EC075C"/>
     <w:rPr>
@@ -6167,10 +6223,10 @@
       <w:lang w:val="en-US"/>
     </w:rPr>
   </w:style>
-  <w:style w:type="paragraph" w:styleId="Header">
+  <w:style w:type="paragraph" w:styleId="Koptekst">
     <w:name w:val="header"/>
-    <w:basedOn w:val="Normal"/>
-    <w:link w:val="HeaderChar"/>
+    <w:basedOn w:val="Standaard"/>
+    <w:link w:val="KoptekstChar"/>
     <w:uiPriority w:val="99"/>
     <w:unhideWhenUsed/>
     <w:rsid w:val="008B05BB"/>
@@ -6182,17 +6238,17 @@
       <w:spacing w:after="0" w:line="240" w:lineRule="auto"/>
     </w:pPr>
   </w:style>
-  <w:style w:type="character" w:customStyle="1" w:styleId="HeaderChar">
-    <w:name w:val="Header Char"/>
-    <w:basedOn w:val="DefaultParagraphFont"/>
-    <w:link w:val="Header"/>
+  <w:style w:type="character" w:customStyle="1" w:styleId="KoptekstChar">
+    <w:name w:val="Koptekst Char"/>
+    <w:basedOn w:val="Standaardalinea-lettertype"/>
+    <w:link w:val="Koptekst"/>
     <w:uiPriority w:val="99"/>
     <w:rsid w:val="008B05BB"/>
   </w:style>
-  <w:style w:type="paragraph" w:styleId="Footer">
+  <w:style w:type="paragraph" w:styleId="Voettekst">
     <w:name w:val="footer"/>
-    <w:basedOn w:val="Normal"/>
-    <w:link w:val="FooterChar"/>
+    <w:basedOn w:val="Standaard"/>
+    <w:link w:val="VoettekstChar"/>
     <w:uiPriority w:val="99"/>
     <w:unhideWhenUsed/>
     <w:rsid w:val="008B05BB"/>
@@ -6204,17 +6260,17 @@
       <w:spacing w:after="0" w:line="240" w:lineRule="auto"/>
     </w:pPr>
   </w:style>
-  <w:style w:type="character" w:customStyle="1" w:styleId="FooterChar">
-    <w:name w:val="Footer Char"/>
-    <w:basedOn w:val="DefaultParagraphFont"/>
-    <w:link w:val="Footer"/>
+  <w:style w:type="character" w:customStyle="1" w:styleId="VoettekstChar">
+    <w:name w:val="Voettekst Char"/>
+    <w:basedOn w:val="Standaardalinea-lettertype"/>
+    <w:link w:val="Voettekst"/>
     <w:uiPriority w:val="99"/>
     <w:rsid w:val="008B05BB"/>
   </w:style>
-  <w:style w:type="character" w:customStyle="1" w:styleId="Heading1Char">
-    <w:name w:val="Heading 1 Char"/>
-    <w:basedOn w:val="DefaultParagraphFont"/>
-    <w:link w:val="Heading1"/>
+  <w:style w:type="character" w:customStyle="1" w:styleId="Kop1Char">
+    <w:name w:val="Kop 1 Char"/>
+    <w:basedOn w:val="Standaardalinea-lettertype"/>
+    <w:link w:val="Kop1"/>
     <w:uiPriority w:val="9"/>
     <w:rsid w:val="00EC075C"/>
     <w:rPr>
@@ -6224,10 +6280,10 @@
       <w:szCs w:val="32"/>
     </w:rPr>
   </w:style>
-  <w:style w:type="character" w:customStyle="1" w:styleId="Heading2Char">
-    <w:name w:val="Heading 2 Char"/>
-    <w:basedOn w:val="DefaultParagraphFont"/>
-    <w:link w:val="Heading2"/>
+  <w:style w:type="character" w:customStyle="1" w:styleId="Kop2Char">
+    <w:name w:val="Kop 2 Char"/>
+    <w:basedOn w:val="Standaardalinea-lettertype"/>
+    <w:link w:val="Kop2"/>
     <w:uiPriority w:val="9"/>
     <w:rsid w:val="00EC075C"/>
     <w:rPr>
@@ -6237,11 +6293,11 @@
       <w:szCs w:val="26"/>
     </w:rPr>
   </w:style>
-  <w:style w:type="paragraph" w:styleId="Title">
+  <w:style w:type="paragraph" w:styleId="Titel">
     <w:name w:val="Title"/>
-    <w:basedOn w:val="Normal"/>
-    <w:next w:val="Normal"/>
-    <w:link w:val="TitleChar"/>
+    <w:basedOn w:val="Standaard"/>
+    <w:next w:val="Standaard"/>
+    <w:link w:val="TitelChar"/>
     <w:uiPriority w:val="10"/>
     <w:qFormat/>
     <w:rsid w:val="00EC075C"/>
@@ -6257,10 +6313,10 @@
       <w:szCs w:val="56"/>
     </w:rPr>
   </w:style>
-  <w:style w:type="character" w:customStyle="1" w:styleId="TitleChar">
-    <w:name w:val="Title Char"/>
-    <w:basedOn w:val="DefaultParagraphFont"/>
-    <w:link w:val="Title"/>
+  <w:style w:type="character" w:customStyle="1" w:styleId="TitelChar">
+    <w:name w:val="Titel Char"/>
+    <w:basedOn w:val="Standaardalinea-lettertype"/>
+    <w:link w:val="Titel"/>
     <w:uiPriority w:val="10"/>
     <w:rsid w:val="00EC075C"/>
     <w:rPr>
@@ -6271,10 +6327,10 @@
       <w:szCs w:val="56"/>
     </w:rPr>
   </w:style>
-  <w:style w:type="paragraph" w:styleId="TOCHeading">
+  <w:style w:type="paragraph" w:styleId="Kopvaninhoudsopgave">
     <w:name w:val="TOC Heading"/>
-    <w:basedOn w:val="Heading1"/>
-    <w:next w:val="Normal"/>
+    <w:basedOn w:val="Kop1"/>
+    <w:next w:val="Standaard"/>
     <w:uiPriority w:val="39"/>
     <w:unhideWhenUsed/>
     <w:qFormat/>
@@ -6287,10 +6343,10 @@
       <w:lang w:val="en-US"/>
     </w:rPr>
   </w:style>
-  <w:style w:type="paragraph" w:styleId="TOC2">
+  <w:style w:type="paragraph" w:styleId="Inhopg2">
     <w:name w:val="toc 2"/>
-    <w:basedOn w:val="Normal"/>
-    <w:next w:val="Normal"/>
+    <w:basedOn w:val="Standaard"/>
+    <w:next w:val="Standaard"/>
     <w:autoRedefine/>
     <w:uiPriority w:val="39"/>
     <w:unhideWhenUsed/>
@@ -6305,10 +6361,10 @@
       <w:lang w:val="en-US"/>
     </w:rPr>
   </w:style>
-  <w:style w:type="paragraph" w:styleId="TOC1">
+  <w:style w:type="paragraph" w:styleId="Inhopg1">
     <w:name w:val="toc 1"/>
-    <w:basedOn w:val="Normal"/>
-    <w:next w:val="Normal"/>
+    <w:basedOn w:val="Standaard"/>
+    <w:next w:val="Standaard"/>
     <w:autoRedefine/>
     <w:uiPriority w:val="39"/>
     <w:unhideWhenUsed/>
@@ -6322,10 +6378,10 @@
       <w:lang w:val="en-US"/>
     </w:rPr>
   </w:style>
-  <w:style w:type="paragraph" w:styleId="TOC3">
+  <w:style w:type="paragraph" w:styleId="Inhopg3">
     <w:name w:val="toc 3"/>
-    <w:basedOn w:val="Normal"/>
-    <w:next w:val="Normal"/>
+    <w:basedOn w:val="Standaard"/>
+    <w:next w:val="Standaard"/>
     <w:autoRedefine/>
     <w:uiPriority w:val="39"/>
     <w:unhideWhenUsed/>
@@ -6342,7 +6398,7 @@
   </w:style>
   <w:style w:type="character" w:styleId="Hyperlink">
     <w:name w:val="Hyperlink"/>
-    <w:basedOn w:val="DefaultParagraphFont"/>
+    <w:basedOn w:val="Standaardalinea-lettertype"/>
     <w:uiPriority w:val="99"/>
     <w:unhideWhenUsed/>
     <w:rsid w:val="00EC075C"/>
@@ -6351,9 +6407,9 @@
       <w:u w:val="single"/>
     </w:rPr>
   </w:style>
-  <w:style w:type="table" w:styleId="MediumShading2-Accent5">
+  <w:style w:type="table" w:styleId="Gemiddeldearcering2-accent5">
     <w:name w:val="Medium Shading 2 Accent 5"/>
-    <w:basedOn w:val="TableNormal"/>
+    <w:basedOn w:val="Standaardtabel"/>
     <w:uiPriority w:val="64"/>
     <w:rsid w:val="00B87107"/>
     <w:pPr>
@@ -6497,10 +6553,10 @@
       </w:tcPr>
     </w:tblStylePr>
   </w:style>
-  <w:style w:type="character" w:customStyle="1" w:styleId="Heading3Char">
-    <w:name w:val="Heading 3 Char"/>
-    <w:basedOn w:val="DefaultParagraphFont"/>
-    <w:link w:val="Heading3"/>
+  <w:style w:type="character" w:customStyle="1" w:styleId="Kop3Char">
+    <w:name w:val="Kop 3 Char"/>
+    <w:basedOn w:val="Standaardalinea-lettertype"/>
+    <w:link w:val="Kop3"/>
     <w:uiPriority w:val="9"/>
     <w:rsid w:val="00693D5B"/>
     <w:rPr>
@@ -6510,9 +6566,9 @@
       <w:szCs w:val="24"/>
     </w:rPr>
   </w:style>
-  <w:style w:type="table" w:styleId="TableGrid">
+  <w:style w:type="table" w:styleId="Tabelraster">
     <w:name w:val="Table Grid"/>
-    <w:basedOn w:val="TableNormal"/>
+    <w:basedOn w:val="Standaardtabel"/>
     <w:uiPriority w:val="39"/>
     <w:rsid w:val="00024FCF"/>
     <w:pPr>
@@ -6529,9 +6585,9 @@
       </w:tblBorders>
     </w:tblPr>
   </w:style>
-  <w:style w:type="table" w:styleId="GridTable4-Accent5">
+  <w:style w:type="table" w:styleId="Rastertabel4-Accent5">
     <w:name w:val="Grid Table 4 Accent 5"/>
-    <w:basedOn w:val="TableNormal"/>
+    <w:basedOn w:val="Standaardtabel"/>
     <w:uiPriority w:val="49"/>
     <w:rsid w:val="00024FCF"/>
     <w:pPr>
@@ -6605,9 +6661,9 @@
       </w:tcPr>
     </w:tblStylePr>
   </w:style>
-  <w:style w:type="table" w:styleId="MediumList2-Accent1">
+  <w:style w:type="table" w:styleId="Gemiddeldelijst2-accent1">
     <w:name w:val="Medium List 2 Accent 1"/>
-    <w:basedOn w:val="TableNormal"/>
+    <w:basedOn w:val="Standaardtabel"/>
     <w:uiPriority w:val="66"/>
     <w:rsid w:val="00024FCF"/>
     <w:pPr>
@@ -6727,9 +6783,9 @@
       </w:tcPr>
     </w:tblStylePr>
   </w:style>
-  <w:style w:type="table" w:styleId="ListTable4-Accent5">
+  <w:style w:type="table" w:styleId="Lijsttabel4-Accent5">
     <w:name w:val="List Table 4 Accent 5"/>
-    <w:basedOn w:val="TableNormal"/>
+    <w:basedOn w:val="Standaardtabel"/>
     <w:uiPriority w:val="49"/>
     <w:rsid w:val="00024FCF"/>
     <w:pPr>
@@ -6801,9 +6857,9 @@
       </w:tcPr>
     </w:tblStylePr>
   </w:style>
-  <w:style w:type="table" w:styleId="ListTable4-Accent1">
+  <w:style w:type="table" w:styleId="Lijsttabel4-Accent1">
     <w:name w:val="List Table 4 Accent 1"/>
-    <w:basedOn w:val="TableNormal"/>
+    <w:basedOn w:val="Standaardtabel"/>
     <w:uiPriority w:val="49"/>
     <w:rsid w:val="00024FCF"/>
     <w:pPr>
@@ -6875,9 +6931,9 @@
       </w:tcPr>
     </w:tblStylePr>
   </w:style>
-  <w:style w:type="table" w:styleId="GridTable5Dark-Accent1">
+  <w:style w:type="table" w:styleId="Rastertabel5donker-Accent1">
     <w:name w:val="Grid Table 5 Dark Accent 1"/>
-    <w:basedOn w:val="TableNormal"/>
+    <w:basedOn w:val="Standaardtabel"/>
     <w:uiPriority w:val="50"/>
     <w:rsid w:val="004226D4"/>
     <w:pPr>
@@ -7269,7 +7325,7 @@
 </file>
 
 <file path=customXml/itemProps2.xml><?xml version="1.0" encoding="utf-8"?>
-<ds:datastoreItem xmlns:ds="http://schemas.openxmlformats.org/officeDocument/2006/customXml" ds:itemID="{8EB15D3A-03E0-480B-8A7E-5FCC4CB13B51}">
+<ds:datastoreItem xmlns:ds="http://schemas.openxmlformats.org/officeDocument/2006/customXml" ds:itemID="{6B57532E-7142-4BB0-A09C-9CB6013C7539}">
   <ds:schemaRefs>
     <ds:schemaRef ds:uri="http://schemas.openxmlformats.org/officeDocument/2006/bibliography"/>
   </ds:schemaRefs>

</xml_diff>